<commit_message>
Update the class design for RentBike and MakeTransaction
</commit_message>
<xml_diff>
--- a/Requirement Analysis/Detailed Design/ClassDesign/RentBike&MakeTransaction-Class Design.docx
+++ b/Requirement Analysis/Detailed Design/ClassDesign/RentBike&MakeTransaction-Class Design.docx
@@ -22,7 +22,15 @@
           <w:sz w:val="36"/>
           <w:szCs w:val="36"/>
         </w:rPr>
-        <w:t>Class Diagram</w:t>
+        <w:t>Package Gr</w:t>
+      </w:r>
+      <w:r>
+        <w:rPr>
+          <w:b/>
+          <w:sz w:val="36"/>
+          <w:szCs w:val="36"/>
+        </w:rPr>
+        <w:t>oup</w:t>
       </w:r>
     </w:p>
     <w:p>
@@ -30,7 +38,6 @@
         <w:pStyle w:val="ListParagraph"/>
         <w:spacing w:line="240" w:lineRule="auto"/>
         <w:ind w:left="0"/>
-        <w:jc w:val="center"/>
         <w:rPr>
           <w:b/>
           <w:sz w:val="36"/>
@@ -44,6 +51,157 @@
           <w:sz w:val="36"/>
           <w:szCs w:val="36"/>
         </w:rPr>
+        <w:drawing>
+          <wp:inline distT="0" distB="0" distL="0" distR="0">
+            <wp:extent cx="2781300" cy="4219575"/>
+            <wp:effectExtent l="0" t="0" r="0" b="9525"/>
+            <wp:docPr id="4" name="Picture 4"/>
+            <wp:cNvGraphicFramePr>
+              <a:graphicFrameLocks xmlns:a="http://schemas.openxmlformats.org/drawingml/2006/main" noChangeAspect="1"/>
+            </wp:cNvGraphicFramePr>
+            <a:graphic xmlns:a="http://schemas.openxmlformats.org/drawingml/2006/main">
+              <a:graphicData uri="http://schemas.openxmlformats.org/drawingml/2006/picture">
+                <pic:pic xmlns:pic="http://schemas.openxmlformats.org/drawingml/2006/picture">
+                  <pic:nvPicPr>
+                    <pic:cNvPr id="0" name="Picture 1"/>
+                    <pic:cNvPicPr>
+                      <a:picLocks noChangeAspect="1" noChangeArrowheads="1"/>
+                    </pic:cNvPicPr>
+                  </pic:nvPicPr>
+                  <pic:blipFill>
+                    <a:blip r:embed="rId8">
+                      <a:extLst>
+                        <a:ext uri="{28A0092B-C50C-407E-A947-70E740481C1C}">
+                          <a14:useLocalDpi xmlns:a14="http://schemas.microsoft.com/office/drawing/2010/main" val="0"/>
+                        </a:ext>
+                      </a:extLst>
+                    </a:blip>
+                    <a:srcRect/>
+                    <a:stretch>
+                      <a:fillRect/>
+                    </a:stretch>
+                  </pic:blipFill>
+                  <pic:spPr bwMode="auto">
+                    <a:xfrm>
+                      <a:off x="0" y="0"/>
+                      <a:ext cx="2781300" cy="4219575"/>
+                    </a:xfrm>
+                    <a:prstGeom prst="rect">
+                      <a:avLst/>
+                    </a:prstGeom>
+                    <a:noFill/>
+                    <a:ln>
+                      <a:noFill/>
+                    </a:ln>
+                  </pic:spPr>
+                </pic:pic>
+              </a:graphicData>
+            </a:graphic>
+          </wp:inline>
+        </w:drawing>
+      </w:r>
+      <w:r>
+        <w:rPr>
+          <w:b/>
+          <w:noProof/>
+          <w:sz w:val="36"/>
+          <w:szCs w:val="36"/>
+        </w:rPr>
+        <w:drawing>
+          <wp:inline distT="0" distB="0" distL="0" distR="0">
+            <wp:extent cx="2657475" cy="3248025"/>
+            <wp:effectExtent l="0" t="0" r="9525" b="9525"/>
+            <wp:docPr id="5" name="Picture 5"/>
+            <wp:cNvGraphicFramePr>
+              <a:graphicFrameLocks xmlns:a="http://schemas.openxmlformats.org/drawingml/2006/main" noChangeAspect="1"/>
+            </wp:cNvGraphicFramePr>
+            <a:graphic xmlns:a="http://schemas.openxmlformats.org/drawingml/2006/main">
+              <a:graphicData uri="http://schemas.openxmlformats.org/drawingml/2006/picture">
+                <pic:pic xmlns:pic="http://schemas.openxmlformats.org/drawingml/2006/picture">
+                  <pic:nvPicPr>
+                    <pic:cNvPr id="0" name="Picture 2"/>
+                    <pic:cNvPicPr>
+                      <a:picLocks noChangeAspect="1" noChangeArrowheads="1"/>
+                    </pic:cNvPicPr>
+                  </pic:nvPicPr>
+                  <pic:blipFill>
+                    <a:blip r:embed="rId9">
+                      <a:extLst>
+                        <a:ext uri="{28A0092B-C50C-407E-A947-70E740481C1C}">
+                          <a14:useLocalDpi xmlns:a14="http://schemas.microsoft.com/office/drawing/2010/main" val="0"/>
+                        </a:ext>
+                      </a:extLst>
+                    </a:blip>
+                    <a:srcRect/>
+                    <a:stretch>
+                      <a:fillRect/>
+                    </a:stretch>
+                  </pic:blipFill>
+                  <pic:spPr bwMode="auto">
+                    <a:xfrm>
+                      <a:off x="0" y="0"/>
+                      <a:ext cx="2657475" cy="3248025"/>
+                    </a:xfrm>
+                    <a:prstGeom prst="rect">
+                      <a:avLst/>
+                    </a:prstGeom>
+                    <a:noFill/>
+                    <a:ln>
+                      <a:noFill/>
+                    </a:ln>
+                  </pic:spPr>
+                </pic:pic>
+              </a:graphicData>
+            </a:graphic>
+          </wp:inline>
+        </w:drawing>
+      </w:r>
+    </w:p>
+    <w:p>
+      <w:pPr>
+        <w:pStyle w:val="ListParagraph"/>
+        <w:numPr>
+          <w:ilvl w:val="0"/>
+          <w:numId w:val="1"/>
+        </w:numPr>
+        <w:spacing w:line="240" w:lineRule="auto"/>
+        <w:rPr>
+          <w:b/>
+          <w:sz w:val="36"/>
+          <w:szCs w:val="36"/>
+        </w:rPr>
+      </w:pPr>
+      <w:r>
+        <w:rPr>
+          <w:b/>
+          <w:sz w:val="36"/>
+          <w:szCs w:val="36"/>
+        </w:rPr>
+        <w:t>Class Diagram</w:t>
+      </w:r>
+      <w:bookmarkStart w:id="0" w:name="_GoBack"/>
+      <w:bookmarkEnd w:id="0"/>
+    </w:p>
+    <w:p>
+      <w:pPr>
+        <w:pStyle w:val="ListParagraph"/>
+        <w:spacing w:line="240" w:lineRule="auto"/>
+        <w:ind w:left="0"/>
+        <w:jc w:val="center"/>
+        <w:rPr>
+          <w:b/>
+          <w:sz w:val="36"/>
+          <w:szCs w:val="36"/>
+        </w:rPr>
+      </w:pPr>
+      <w:r>
+        <w:rPr>
+          <w:b/>
+          <w:noProof/>
+          <w:sz w:val="36"/>
+          <w:szCs w:val="36"/>
+        </w:rPr>
+        <w:lastRenderedPageBreak/>
         <w:drawing>
           <wp:inline distT="0" distB="0" distL="0" distR="0">
             <wp:extent cx="5943600" cy="5368654"/>
@@ -62,7 +220,7 @@
                     </pic:cNvPicPr>
                   </pic:nvPicPr>
                   <pic:blipFill>
-                    <a:blip r:embed="rId8" cstate="print">
+                    <a:blip r:embed="rId10" cstate="print">
                       <a:extLst>
                         <a:ext uri="{28A0092B-C50C-407E-A947-70E740481C1C}">
                           <a14:useLocalDpi xmlns:a14="http://schemas.microsoft.com/office/drawing/2010/main" val="0"/>
@@ -131,7 +289,7 @@
                     </pic:cNvPicPr>
                   </pic:nvPicPr>
                   <pic:blipFill>
-                    <a:blip r:embed="rId9" cstate="print">
+                    <a:blip r:embed="rId11" cstate="print">
                       <a:extLst>
                         <a:ext uri="{28A0092B-C50C-407E-A947-70E740481C1C}">
                           <a14:useLocalDpi xmlns:a14="http://schemas.microsoft.com/office/drawing/2010/main" val="0"/>
@@ -204,39 +362,28 @@
           <w:sz w:val="28"/>
           <w:szCs w:val="28"/>
         </w:rPr>
+        <w:t>3.</w:t>
+      </w:r>
+      <w:r>
+        <w:rPr>
+          <w:b/>
+          <w:i/>
+          <w:sz w:val="28"/>
+          <w:szCs w:val="28"/>
+        </w:rPr>
+        <w:t>1 Request</w:t>
+      </w:r>
+    </w:p>
+    <w:p>
+      <w:pPr>
+        <w:spacing w:line="240" w:lineRule="auto"/>
+        <w:jc w:val="center"/>
+      </w:pPr>
+      <w:r>
+        <w:rPr>
+          <w:noProof/>
+        </w:rPr>
         <w:lastRenderedPageBreak/>
-        <w:t>2.</w:t>
-      </w:r>
-      <w:r>
-        <w:rPr>
-          <w:b/>
-          <w:i/>
-          <w:sz w:val="28"/>
-          <w:szCs w:val="28"/>
-        </w:rPr>
-        <w:t>1 Req</w:t>
-      </w:r>
-      <w:bookmarkStart w:id="0" w:name="_GoBack"/>
-      <w:bookmarkEnd w:id="0"/>
-      <w:r>
-        <w:rPr>
-          <w:b/>
-          <w:i/>
-          <w:sz w:val="28"/>
-          <w:szCs w:val="28"/>
-        </w:rPr>
-        <w:t>uest</w:t>
-      </w:r>
-    </w:p>
-    <w:p>
-      <w:pPr>
-        <w:spacing w:line="240" w:lineRule="auto"/>
-        <w:jc w:val="center"/>
-      </w:pPr>
-      <w:r>
-        <w:rPr>
-          <w:noProof/>
-        </w:rPr>
         <w:drawing>
           <wp:inline distT="0" distB="0" distL="0" distR="0">
             <wp:extent cx="4505325" cy="1285875"/>
@@ -255,7 +402,7 @@
                     </pic:cNvPicPr>
                   </pic:nvPicPr>
                   <pic:blipFill>
-                    <a:blip r:embed="rId10">
+                    <a:blip r:embed="rId12">
                       <a:extLst>
                         <a:ext uri="{28A0092B-C50C-407E-A947-70E740481C1C}">
                           <a14:useLocalDpi xmlns:a14="http://schemas.microsoft.com/office/drawing/2010/main" val="0"/>
@@ -1371,7 +1518,7 @@
           <w:sz w:val="28"/>
           <w:szCs w:val="28"/>
         </w:rPr>
-        <w:t>2.</w:t>
+        <w:t>3.</w:t>
       </w:r>
       <w:r>
         <w:rPr>
@@ -1428,7 +1575,7 @@
                     </pic:cNvPicPr>
                   </pic:nvPicPr>
                   <pic:blipFill>
-                    <a:blip r:embed="rId11">
+                    <a:blip r:embed="rId13">
                       <a:extLst>
                         <a:ext uri="{28A0092B-C50C-407E-A947-70E740481C1C}">
                           <a14:useLocalDpi xmlns:a14="http://schemas.microsoft.com/office/drawing/2010/main" val="0"/>
@@ -1479,7 +1626,6 @@
           <w:sz w:val="28"/>
           <w:szCs w:val="28"/>
         </w:rPr>
-        <w:lastRenderedPageBreak/>
         <w:t>Attribute</w:t>
       </w:r>
     </w:p>
@@ -1518,6 +1664,7 @@
                 <w:sz w:val="24"/>
                 <w:szCs w:val="24"/>
               </w:rPr>
+              <w:lastRenderedPageBreak/>
               <w:t>#</w:t>
             </w:r>
           </w:p>
@@ -2359,7 +2506,7 @@
           <w:sz w:val="28"/>
           <w:szCs w:val="28"/>
         </w:rPr>
-        <w:t>2.</w:t>
+        <w:t>3.</w:t>
       </w:r>
       <w:r>
         <w:rPr>
@@ -2418,7 +2565,7 @@
                     </pic:cNvPicPr>
                   </pic:nvPicPr>
                   <pic:blipFill>
-                    <a:blip r:embed="rId12">
+                    <a:blip r:embed="rId14">
                       <a:extLst>
                         <a:ext uri="{28A0092B-C50C-407E-A947-70E740481C1C}">
                           <a14:useLocalDpi xmlns:a14="http://schemas.microsoft.com/office/drawing/2010/main" val="0"/>
@@ -2883,7 +3030,6 @@
           <w:sz w:val="28"/>
           <w:szCs w:val="28"/>
         </w:rPr>
-        <w:lastRenderedPageBreak/>
         <w:t>PaymentException</w:t>
       </w:r>
       <w:proofErr w:type="spellEnd"/>
@@ -2945,6 +3091,7 @@
           <w:sz w:val="28"/>
           <w:szCs w:val="28"/>
         </w:rPr>
+        <w:lastRenderedPageBreak/>
         <w:t>UnrecognizedException</w:t>
       </w:r>
       <w:proofErr w:type="spellEnd"/>
@@ -3099,7 +3246,7 @@
           <w:sz w:val="28"/>
           <w:szCs w:val="28"/>
         </w:rPr>
-        <w:t>2.</w:t>
+        <w:t>3.</w:t>
       </w:r>
       <w:r>
         <w:rPr>
@@ -3158,7 +3305,7 @@
                     </pic:cNvPicPr>
                   </pic:nvPicPr>
                   <pic:blipFill>
-                    <a:blip r:embed="rId13">
+                    <a:blip r:embed="rId15">
                       <a:extLst>
                         <a:ext uri="{28A0092B-C50C-407E-A947-70E740481C1C}">
                           <a14:useLocalDpi xmlns:a14="http://schemas.microsoft.com/office/drawing/2010/main" val="0"/>
@@ -3660,7 +3807,7 @@
           <w:sz w:val="28"/>
           <w:szCs w:val="28"/>
         </w:rPr>
-        <w:t>2.</w:t>
+        <w:t>3.</w:t>
       </w:r>
       <w:r>
         <w:rPr>
@@ -3719,7 +3866,7 @@
                     </pic:cNvPicPr>
                   </pic:nvPicPr>
                   <pic:blipFill>
-                    <a:blip r:embed="rId14">
+                    <a:blip r:embed="rId16">
                       <a:extLst>
                         <a:ext uri="{28A0092B-C50C-407E-A947-70E740481C1C}">
                           <a14:useLocalDpi xmlns:a14="http://schemas.microsoft.com/office/drawing/2010/main" val="0"/>
@@ -3855,7 +4002,6 @@
                 <w:sz w:val="24"/>
                 <w:szCs w:val="24"/>
               </w:rPr>
-              <w:lastRenderedPageBreak/>
               <w:t>#</w:t>
             </w:r>
           </w:p>
@@ -3952,6 +4098,7 @@
                 <w:sz w:val="24"/>
                 <w:szCs w:val="24"/>
               </w:rPr>
+              <w:lastRenderedPageBreak/>
               <w:t>1</w:t>
             </w:r>
           </w:p>
@@ -4377,7 +4524,7 @@
           <w:sz w:val="28"/>
           <w:szCs w:val="28"/>
         </w:rPr>
-        <w:t>2.</w:t>
+        <w:t>3.</w:t>
       </w:r>
       <w:r>
         <w:rPr>
@@ -4436,7 +4583,7 @@
                     </pic:cNvPicPr>
                   </pic:nvPicPr>
                   <pic:blipFill>
-                    <a:blip r:embed="rId15">
+                    <a:blip r:embed="rId17">
                       <a:extLst>
                         <a:ext uri="{28A0092B-C50C-407E-A947-70E740481C1C}">
                           <a14:useLocalDpi xmlns:a14="http://schemas.microsoft.com/office/drawing/2010/main" val="0"/>
@@ -5426,7 +5573,6 @@
           <w:sz w:val="28"/>
           <w:szCs w:val="28"/>
         </w:rPr>
-        <w:lastRenderedPageBreak/>
         <w:t>cvv</w:t>
       </w:r>
       <w:proofErr w:type="spellEnd"/>
@@ -5465,6 +5611,7 @@
           <w:sz w:val="28"/>
           <w:szCs w:val="28"/>
         </w:rPr>
+        <w:lastRenderedPageBreak/>
         <w:t>dateExpired</w:t>
       </w:r>
       <w:proofErr w:type="spellEnd"/>
@@ -5639,7 +5786,7 @@
           <w:sz w:val="28"/>
           <w:szCs w:val="28"/>
         </w:rPr>
-        <w:t>2.</w:t>
+        <w:t>3.</w:t>
       </w:r>
       <w:r>
         <w:rPr>
@@ -5698,7 +5845,7 @@
                     </pic:cNvPicPr>
                   </pic:nvPicPr>
                   <pic:blipFill>
-                    <a:blip r:embed="rId16">
+                    <a:blip r:embed="rId18">
                       <a:extLst>
                         <a:ext uri="{28A0092B-C50C-407E-A947-70E740481C1C}">
                           <a14:useLocalDpi xmlns:a14="http://schemas.microsoft.com/office/drawing/2010/main" val="0"/>
@@ -6854,7 +7001,6 @@
           <w:sz w:val="28"/>
           <w:szCs w:val="28"/>
         </w:rPr>
-        <w:lastRenderedPageBreak/>
         <w:t>time</w:t>
       </w:r>
       <w:r>
@@ -6905,6 +7051,7 @@
           <w:sz w:val="28"/>
           <w:szCs w:val="28"/>
         </w:rPr>
+        <w:lastRenderedPageBreak/>
         <w:t>amount</w:t>
       </w:r>
       <w:r>
@@ -7916,36 +8063,36 @@
           <w:sz w:val="28"/>
           <w:szCs w:val="28"/>
         </w:rPr>
+        <w:tab/>
+      </w:r>
+      <w:r>
+        <w:rPr>
+          <w:sz w:val="28"/>
+          <w:szCs w:val="28"/>
+        </w:rPr>
+        <w:t>None</w:t>
+      </w:r>
+    </w:p>
+    <w:p>
+      <w:pPr>
+        <w:pStyle w:val="ListParagraph"/>
+        <w:spacing w:line="240" w:lineRule="auto"/>
+        <w:rPr>
+          <w:b/>
+          <w:i/>
+          <w:sz w:val="28"/>
+          <w:szCs w:val="28"/>
+        </w:rPr>
+      </w:pPr>
+      <w:r>
+        <w:rPr>
+          <w:b/>
+          <w:i/>
+          <w:sz w:val="28"/>
+          <w:szCs w:val="28"/>
+        </w:rPr>
         <w:lastRenderedPageBreak/>
-        <w:tab/>
-      </w:r>
-      <w:r>
-        <w:rPr>
-          <w:sz w:val="28"/>
-          <w:szCs w:val="28"/>
-        </w:rPr>
-        <w:t>None</w:t>
-      </w:r>
-    </w:p>
-    <w:p>
-      <w:pPr>
-        <w:pStyle w:val="ListParagraph"/>
-        <w:spacing w:line="240" w:lineRule="auto"/>
-        <w:rPr>
-          <w:b/>
-          <w:i/>
-          <w:sz w:val="28"/>
-          <w:szCs w:val="28"/>
-        </w:rPr>
-      </w:pPr>
-      <w:r>
-        <w:rPr>
-          <w:b/>
-          <w:i/>
-          <w:sz w:val="28"/>
-          <w:szCs w:val="28"/>
-        </w:rPr>
-        <w:t>2.</w:t>
+        <w:t>3.</w:t>
       </w:r>
       <w:r>
         <w:rPr>
@@ -8004,7 +8151,7 @@
                     </pic:cNvPicPr>
                   </pic:nvPicPr>
                   <pic:blipFill>
-                    <a:blip r:embed="rId17">
+                    <a:blip r:embed="rId19">
                       <a:extLst>
                         <a:ext uri="{28A0092B-C50C-407E-A947-70E740481C1C}">
                           <a14:useLocalDpi xmlns:a14="http://schemas.microsoft.com/office/drawing/2010/main" val="0"/>
@@ -9110,48 +9257,48 @@
           <w:sz w:val="28"/>
           <w:szCs w:val="28"/>
         </w:rPr>
+        <w:t>3.</w:t>
+      </w:r>
+      <w:r>
+        <w:rPr>
+          <w:b/>
+          <w:i/>
+          <w:sz w:val="28"/>
+          <w:szCs w:val="28"/>
+        </w:rPr>
+        <w:t>9</w:t>
+      </w:r>
+      <w:r>
+        <w:rPr>
+          <w:b/>
+          <w:i/>
+          <w:sz w:val="28"/>
+          <w:szCs w:val="28"/>
+        </w:rPr>
+        <w:t xml:space="preserve"> </w:t>
+      </w:r>
+      <w:proofErr w:type="spellStart"/>
+      <w:r>
+        <w:rPr>
+          <w:b/>
+          <w:i/>
+          <w:sz w:val="28"/>
+          <w:szCs w:val="28"/>
+        </w:rPr>
+        <w:t>PaymentScreen</w:t>
+      </w:r>
+      <w:proofErr w:type="spellEnd"/>
+    </w:p>
+    <w:p>
+      <w:pPr>
+        <w:spacing w:line="240" w:lineRule="auto"/>
+        <w:jc w:val="center"/>
+      </w:pPr>
+      <w:r>
+        <w:rPr>
+          <w:noProof/>
+        </w:rPr>
         <w:lastRenderedPageBreak/>
-        <w:t>2.</w:t>
-      </w:r>
-      <w:r>
-        <w:rPr>
-          <w:b/>
-          <w:i/>
-          <w:sz w:val="28"/>
-          <w:szCs w:val="28"/>
-        </w:rPr>
-        <w:t>9</w:t>
-      </w:r>
-      <w:r>
-        <w:rPr>
-          <w:b/>
-          <w:i/>
-          <w:sz w:val="28"/>
-          <w:szCs w:val="28"/>
-        </w:rPr>
-        <w:t xml:space="preserve"> </w:t>
-      </w:r>
-      <w:proofErr w:type="spellStart"/>
-      <w:r>
-        <w:rPr>
-          <w:b/>
-          <w:i/>
-          <w:sz w:val="28"/>
-          <w:szCs w:val="28"/>
-        </w:rPr>
-        <w:t>PaymentScreen</w:t>
-      </w:r>
-      <w:proofErr w:type="spellEnd"/>
-    </w:p>
-    <w:p>
-      <w:pPr>
-        <w:spacing w:line="240" w:lineRule="auto"/>
-        <w:jc w:val="center"/>
-      </w:pPr>
-      <w:r>
-        <w:rPr>
-          <w:noProof/>
-        </w:rPr>
         <w:drawing>
           <wp:inline distT="0" distB="0" distL="0" distR="0">
             <wp:extent cx="3924300" cy="1571625"/>
@@ -9170,7 +9317,7 @@
                     </pic:cNvPicPr>
                   </pic:nvPicPr>
                   <pic:blipFill>
-                    <a:blip r:embed="rId18">
+                    <a:blip r:embed="rId20">
                       <a:extLst>
                         <a:ext uri="{28A0092B-C50C-407E-A947-70E740481C1C}">
                           <a14:useLocalDpi xmlns:a14="http://schemas.microsoft.com/office/drawing/2010/main" val="0"/>
@@ -10447,7 +10594,6 @@
                 <w:sz w:val="24"/>
                 <w:szCs w:val="24"/>
               </w:rPr>
-              <w:lastRenderedPageBreak/>
               <w:t>#</w:t>
             </w:r>
           </w:p>
@@ -10544,6 +10690,7 @@
                 <w:sz w:val="24"/>
                 <w:szCs w:val="24"/>
               </w:rPr>
+              <w:lastRenderedPageBreak/>
               <w:t>3</w:t>
             </w:r>
           </w:p>
@@ -10814,7 +10961,7 @@
           <w:sz w:val="28"/>
           <w:szCs w:val="28"/>
         </w:rPr>
-        <w:t>2.</w:t>
+        <w:t>3.</w:t>
       </w:r>
       <w:r>
         <w:rPr>
@@ -10873,7 +11020,7 @@
                     </pic:cNvPicPr>
                   </pic:nvPicPr>
                   <pic:blipFill>
-                    <a:blip r:embed="rId19">
+                    <a:blip r:embed="rId21">
                       <a:extLst>
                         <a:ext uri="{28A0092B-C50C-407E-A947-70E740481C1C}">
                           <a14:useLocalDpi xmlns:a14="http://schemas.microsoft.com/office/drawing/2010/main" val="0"/>
@@ -11316,7 +11463,7 @@
           <w:sz w:val="28"/>
           <w:szCs w:val="28"/>
         </w:rPr>
-        <w:t>2.</w:t>
+        <w:t>3.</w:t>
       </w:r>
       <w:r>
         <w:rPr>
@@ -11366,7 +11513,6 @@
         <w:rPr>
           <w:noProof/>
         </w:rPr>
-        <w:lastRenderedPageBreak/>
         <w:drawing>
           <wp:inline distT="0" distB="0" distL="0" distR="0">
             <wp:extent cx="2486025" cy="1447800"/>
@@ -11385,7 +11531,7 @@
                     </pic:cNvPicPr>
                   </pic:nvPicPr>
                   <pic:blipFill>
-                    <a:blip r:embed="rId20">
+                    <a:blip r:embed="rId22">
                       <a:extLst>
                         <a:ext uri="{28A0092B-C50C-407E-A947-70E740481C1C}">
                           <a14:useLocalDpi xmlns:a14="http://schemas.microsoft.com/office/drawing/2010/main" val="0"/>
@@ -11436,6 +11582,7 @@
           <w:sz w:val="28"/>
           <w:szCs w:val="28"/>
         </w:rPr>
+        <w:lastRenderedPageBreak/>
         <w:t>Attribute</w:t>
       </w:r>
       <w:r>
@@ -12666,145 +12813,145 @@
           <w:sz w:val="28"/>
           <w:szCs w:val="28"/>
         </w:rPr>
+        <w:t>Method</w:t>
+      </w:r>
+    </w:p>
+    <w:p>
+      <w:pPr>
+        <w:pStyle w:val="ListParagraph"/>
+        <w:spacing w:line="240" w:lineRule="auto"/>
+        <w:ind w:left="1140"/>
+        <w:rPr>
+          <w:sz w:val="28"/>
+          <w:szCs w:val="28"/>
+        </w:rPr>
+      </w:pPr>
+      <w:r>
+        <w:rPr>
+          <w:b/>
+          <w:i/>
+          <w:sz w:val="28"/>
+          <w:szCs w:val="28"/>
+        </w:rPr>
+        <w:tab/>
+      </w:r>
+      <w:r>
+        <w:rPr>
+          <w:sz w:val="28"/>
+          <w:szCs w:val="28"/>
+        </w:rPr>
+        <w:t>None</w:t>
+      </w:r>
+    </w:p>
+    <w:p>
+      <w:pPr>
+        <w:pStyle w:val="ListParagraph"/>
+        <w:spacing w:line="240" w:lineRule="auto"/>
+        <w:ind w:left="1140"/>
+        <w:rPr>
+          <w:b/>
+          <w:i/>
+          <w:sz w:val="28"/>
+          <w:szCs w:val="28"/>
+        </w:rPr>
+      </w:pPr>
+      <w:r>
+        <w:rPr>
+          <w:b/>
+          <w:i/>
+          <w:sz w:val="28"/>
+          <w:szCs w:val="28"/>
+        </w:rPr>
+        <w:t>State</w:t>
+      </w:r>
+    </w:p>
+    <w:p>
+      <w:pPr>
+        <w:pStyle w:val="ListParagraph"/>
+        <w:spacing w:line="240" w:lineRule="auto"/>
+        <w:ind w:left="1140"/>
+        <w:rPr>
+          <w:sz w:val="28"/>
+          <w:szCs w:val="28"/>
+        </w:rPr>
+      </w:pPr>
+      <w:r>
+        <w:rPr>
+          <w:b/>
+          <w:i/>
+          <w:sz w:val="28"/>
+          <w:szCs w:val="28"/>
+        </w:rPr>
+        <w:tab/>
+      </w:r>
+      <w:r>
+        <w:rPr>
+          <w:sz w:val="28"/>
+          <w:szCs w:val="28"/>
+        </w:rPr>
+        <w:t>None</w:t>
+      </w:r>
+    </w:p>
+    <w:p>
+      <w:pPr>
+        <w:pStyle w:val="ListParagraph"/>
+        <w:spacing w:line="240" w:lineRule="auto"/>
+        <w:rPr>
+          <w:b/>
+          <w:i/>
+          <w:sz w:val="28"/>
+          <w:szCs w:val="28"/>
+        </w:rPr>
+      </w:pPr>
+      <w:r>
+        <w:rPr>
+          <w:b/>
+          <w:i/>
+          <w:sz w:val="28"/>
+          <w:szCs w:val="28"/>
+        </w:rPr>
+        <w:t>3.</w:t>
+      </w:r>
+      <w:r>
+        <w:rPr>
+          <w:b/>
+          <w:i/>
+          <w:sz w:val="28"/>
+          <w:szCs w:val="28"/>
+        </w:rPr>
+        <w:t>12</w:t>
+      </w:r>
+      <w:r>
+        <w:rPr>
+          <w:b/>
+          <w:i/>
+          <w:sz w:val="28"/>
+          <w:szCs w:val="28"/>
+        </w:rPr>
+        <w:t xml:space="preserve"> </w:t>
+      </w:r>
+      <w:proofErr w:type="spellStart"/>
+      <w:r>
+        <w:rPr>
+          <w:b/>
+          <w:i/>
+          <w:sz w:val="28"/>
+          <w:szCs w:val="28"/>
+        </w:rPr>
+        <w:t>BikeInfoScreen</w:t>
+      </w:r>
+      <w:proofErr w:type="spellEnd"/>
+    </w:p>
+    <w:p>
+      <w:pPr>
+        <w:spacing w:line="240" w:lineRule="auto"/>
+        <w:jc w:val="center"/>
+      </w:pPr>
+      <w:r>
+        <w:rPr>
+          <w:noProof/>
+        </w:rPr>
         <w:lastRenderedPageBreak/>
-        <w:t>Method</w:t>
-      </w:r>
-    </w:p>
-    <w:p>
-      <w:pPr>
-        <w:pStyle w:val="ListParagraph"/>
-        <w:spacing w:line="240" w:lineRule="auto"/>
-        <w:ind w:left="1140"/>
-        <w:rPr>
-          <w:sz w:val="28"/>
-          <w:szCs w:val="28"/>
-        </w:rPr>
-      </w:pPr>
-      <w:r>
-        <w:rPr>
-          <w:b/>
-          <w:i/>
-          <w:sz w:val="28"/>
-          <w:szCs w:val="28"/>
-        </w:rPr>
-        <w:tab/>
-      </w:r>
-      <w:r>
-        <w:rPr>
-          <w:sz w:val="28"/>
-          <w:szCs w:val="28"/>
-        </w:rPr>
-        <w:t>None</w:t>
-      </w:r>
-    </w:p>
-    <w:p>
-      <w:pPr>
-        <w:pStyle w:val="ListParagraph"/>
-        <w:spacing w:line="240" w:lineRule="auto"/>
-        <w:ind w:left="1140"/>
-        <w:rPr>
-          <w:b/>
-          <w:i/>
-          <w:sz w:val="28"/>
-          <w:szCs w:val="28"/>
-        </w:rPr>
-      </w:pPr>
-      <w:r>
-        <w:rPr>
-          <w:b/>
-          <w:i/>
-          <w:sz w:val="28"/>
-          <w:szCs w:val="28"/>
-        </w:rPr>
-        <w:t>State</w:t>
-      </w:r>
-    </w:p>
-    <w:p>
-      <w:pPr>
-        <w:pStyle w:val="ListParagraph"/>
-        <w:spacing w:line="240" w:lineRule="auto"/>
-        <w:ind w:left="1140"/>
-        <w:rPr>
-          <w:sz w:val="28"/>
-          <w:szCs w:val="28"/>
-        </w:rPr>
-      </w:pPr>
-      <w:r>
-        <w:rPr>
-          <w:b/>
-          <w:i/>
-          <w:sz w:val="28"/>
-          <w:szCs w:val="28"/>
-        </w:rPr>
-        <w:tab/>
-      </w:r>
-      <w:r>
-        <w:rPr>
-          <w:sz w:val="28"/>
-          <w:szCs w:val="28"/>
-        </w:rPr>
-        <w:t>None</w:t>
-      </w:r>
-    </w:p>
-    <w:p>
-      <w:pPr>
-        <w:pStyle w:val="ListParagraph"/>
-        <w:spacing w:line="240" w:lineRule="auto"/>
-        <w:rPr>
-          <w:b/>
-          <w:i/>
-          <w:sz w:val="28"/>
-          <w:szCs w:val="28"/>
-        </w:rPr>
-      </w:pPr>
-      <w:r>
-        <w:rPr>
-          <w:b/>
-          <w:i/>
-          <w:sz w:val="28"/>
-          <w:szCs w:val="28"/>
-        </w:rPr>
-        <w:t>2.</w:t>
-      </w:r>
-      <w:r>
-        <w:rPr>
-          <w:b/>
-          <w:i/>
-          <w:sz w:val="28"/>
-          <w:szCs w:val="28"/>
-        </w:rPr>
-        <w:t>12</w:t>
-      </w:r>
-      <w:r>
-        <w:rPr>
-          <w:b/>
-          <w:i/>
-          <w:sz w:val="28"/>
-          <w:szCs w:val="28"/>
-        </w:rPr>
-        <w:t xml:space="preserve"> </w:t>
-      </w:r>
-      <w:proofErr w:type="spellStart"/>
-      <w:r>
-        <w:rPr>
-          <w:b/>
-          <w:i/>
-          <w:sz w:val="28"/>
-          <w:szCs w:val="28"/>
-        </w:rPr>
-        <w:t>BikeInfoScreen</w:t>
-      </w:r>
-      <w:proofErr w:type="spellEnd"/>
-    </w:p>
-    <w:p>
-      <w:pPr>
-        <w:spacing w:line="240" w:lineRule="auto"/>
-        <w:jc w:val="center"/>
-      </w:pPr>
-      <w:r>
-        <w:rPr>
-          <w:noProof/>
-        </w:rPr>
         <w:drawing>
           <wp:inline distT="0" distB="0" distL="0" distR="0">
             <wp:extent cx="2628900" cy="1304925"/>
@@ -12823,7 +12970,7 @@
                     </pic:cNvPicPr>
                   </pic:nvPicPr>
                   <pic:blipFill>
-                    <a:blip r:embed="rId21">
+                    <a:blip r:embed="rId23">
                       <a:extLst>
                         <a:ext uri="{28A0092B-C50C-407E-A947-70E740481C1C}">
                           <a14:useLocalDpi xmlns:a14="http://schemas.microsoft.com/office/drawing/2010/main" val="0"/>
@@ -13811,127 +13958,127 @@
           <w:sz w:val="28"/>
           <w:szCs w:val="28"/>
         </w:rPr>
+        <w:t>None</w:t>
+      </w:r>
+    </w:p>
+    <w:p>
+      <w:pPr>
+        <w:pStyle w:val="ListParagraph"/>
+        <w:spacing w:line="240" w:lineRule="auto"/>
+        <w:ind w:left="1140"/>
+        <w:rPr>
+          <w:b/>
+          <w:i/>
+          <w:sz w:val="28"/>
+          <w:szCs w:val="28"/>
+        </w:rPr>
+      </w:pPr>
+      <w:r>
+        <w:rPr>
+          <w:b/>
+          <w:i/>
+          <w:sz w:val="28"/>
+          <w:szCs w:val="28"/>
+        </w:rPr>
+        <w:t>Method</w:t>
+      </w:r>
+    </w:p>
+    <w:p>
+      <w:pPr>
+        <w:pStyle w:val="ListParagraph"/>
+        <w:spacing w:line="240" w:lineRule="auto"/>
+        <w:ind w:left="1140"/>
+        <w:rPr>
+          <w:sz w:val="28"/>
+          <w:szCs w:val="28"/>
+        </w:rPr>
+      </w:pPr>
+      <w:r>
+        <w:rPr>
+          <w:b/>
+          <w:i/>
+          <w:sz w:val="28"/>
+          <w:szCs w:val="28"/>
+        </w:rPr>
+        <w:tab/>
+      </w:r>
+      <w:r>
+        <w:rPr>
+          <w:sz w:val="28"/>
+          <w:szCs w:val="28"/>
+        </w:rPr>
+        <w:t>None</w:t>
+      </w:r>
+    </w:p>
+    <w:p>
+      <w:pPr>
+        <w:pStyle w:val="ListParagraph"/>
+        <w:spacing w:line="240" w:lineRule="auto"/>
+        <w:ind w:left="1140"/>
+        <w:rPr>
+          <w:b/>
+          <w:i/>
+          <w:sz w:val="28"/>
+          <w:szCs w:val="28"/>
+        </w:rPr>
+      </w:pPr>
+      <w:r>
+        <w:rPr>
+          <w:b/>
+          <w:i/>
+          <w:sz w:val="28"/>
+          <w:szCs w:val="28"/>
+        </w:rPr>
+        <w:t>State</w:t>
+      </w:r>
+    </w:p>
+    <w:p>
+      <w:pPr>
+        <w:pStyle w:val="ListParagraph"/>
+        <w:spacing w:line="240" w:lineRule="auto"/>
+        <w:ind w:left="1140"/>
+        <w:rPr>
+          <w:sz w:val="28"/>
+          <w:szCs w:val="28"/>
+        </w:rPr>
+      </w:pPr>
+      <w:r>
+        <w:rPr>
+          <w:b/>
+          <w:i/>
+          <w:sz w:val="28"/>
+          <w:szCs w:val="28"/>
+        </w:rPr>
+        <w:tab/>
+      </w:r>
+      <w:r>
+        <w:rPr>
+          <w:sz w:val="28"/>
+          <w:szCs w:val="28"/>
+        </w:rPr>
+        <w:t>None</w:t>
+      </w:r>
+    </w:p>
+    <w:p>
+      <w:pPr>
+        <w:pStyle w:val="ListParagraph"/>
+        <w:spacing w:line="240" w:lineRule="auto"/>
+        <w:rPr>
+          <w:b/>
+          <w:i/>
+          <w:sz w:val="28"/>
+          <w:szCs w:val="28"/>
+        </w:rPr>
+      </w:pPr>
+      <w:r>
+        <w:rPr>
+          <w:b/>
+          <w:i/>
+          <w:sz w:val="28"/>
+          <w:szCs w:val="28"/>
+        </w:rPr>
         <w:lastRenderedPageBreak/>
-        <w:t>None</w:t>
-      </w:r>
-    </w:p>
-    <w:p>
-      <w:pPr>
-        <w:pStyle w:val="ListParagraph"/>
-        <w:spacing w:line="240" w:lineRule="auto"/>
-        <w:ind w:left="1140"/>
-        <w:rPr>
-          <w:b/>
-          <w:i/>
-          <w:sz w:val="28"/>
-          <w:szCs w:val="28"/>
-        </w:rPr>
-      </w:pPr>
-      <w:r>
-        <w:rPr>
-          <w:b/>
-          <w:i/>
-          <w:sz w:val="28"/>
-          <w:szCs w:val="28"/>
-        </w:rPr>
-        <w:t>Method</w:t>
-      </w:r>
-    </w:p>
-    <w:p>
-      <w:pPr>
-        <w:pStyle w:val="ListParagraph"/>
-        <w:spacing w:line="240" w:lineRule="auto"/>
-        <w:ind w:left="1140"/>
-        <w:rPr>
-          <w:sz w:val="28"/>
-          <w:szCs w:val="28"/>
-        </w:rPr>
-      </w:pPr>
-      <w:r>
-        <w:rPr>
-          <w:b/>
-          <w:i/>
-          <w:sz w:val="28"/>
-          <w:szCs w:val="28"/>
-        </w:rPr>
-        <w:tab/>
-      </w:r>
-      <w:r>
-        <w:rPr>
-          <w:sz w:val="28"/>
-          <w:szCs w:val="28"/>
-        </w:rPr>
-        <w:t>None</w:t>
-      </w:r>
-    </w:p>
-    <w:p>
-      <w:pPr>
-        <w:pStyle w:val="ListParagraph"/>
-        <w:spacing w:line="240" w:lineRule="auto"/>
-        <w:ind w:left="1140"/>
-        <w:rPr>
-          <w:b/>
-          <w:i/>
-          <w:sz w:val="28"/>
-          <w:szCs w:val="28"/>
-        </w:rPr>
-      </w:pPr>
-      <w:r>
-        <w:rPr>
-          <w:b/>
-          <w:i/>
-          <w:sz w:val="28"/>
-          <w:szCs w:val="28"/>
-        </w:rPr>
-        <w:t>State</w:t>
-      </w:r>
-    </w:p>
-    <w:p>
-      <w:pPr>
-        <w:pStyle w:val="ListParagraph"/>
-        <w:spacing w:line="240" w:lineRule="auto"/>
-        <w:ind w:left="1140"/>
-        <w:rPr>
-          <w:sz w:val="28"/>
-          <w:szCs w:val="28"/>
-        </w:rPr>
-      </w:pPr>
-      <w:r>
-        <w:rPr>
-          <w:b/>
-          <w:i/>
-          <w:sz w:val="28"/>
-          <w:szCs w:val="28"/>
-        </w:rPr>
-        <w:tab/>
-      </w:r>
-      <w:r>
-        <w:rPr>
-          <w:sz w:val="28"/>
-          <w:szCs w:val="28"/>
-        </w:rPr>
-        <w:t>None</w:t>
-      </w:r>
-    </w:p>
-    <w:p>
-      <w:pPr>
-        <w:pStyle w:val="ListParagraph"/>
-        <w:spacing w:line="240" w:lineRule="auto"/>
-        <w:rPr>
-          <w:b/>
-          <w:i/>
-          <w:sz w:val="28"/>
-          <w:szCs w:val="28"/>
-        </w:rPr>
-      </w:pPr>
-      <w:r>
-        <w:rPr>
-          <w:b/>
-          <w:i/>
-          <w:sz w:val="28"/>
-          <w:szCs w:val="28"/>
-        </w:rPr>
-        <w:t>2.</w:t>
+        <w:t>3.</w:t>
       </w:r>
       <w:r>
         <w:rPr>
@@ -13979,7 +14126,7 @@
                     </pic:cNvPicPr>
                   </pic:nvPicPr>
                   <pic:blipFill>
-                    <a:blip r:embed="rId22">
+                    <a:blip r:embed="rId24">
                       <a:extLst>
                         <a:ext uri="{28A0092B-C50C-407E-A947-70E740481C1C}">
                           <a14:useLocalDpi xmlns:a14="http://schemas.microsoft.com/office/drawing/2010/main" val="0"/>
@@ -14968,7 +15115,105 @@
           <w:sz w:val="28"/>
           <w:szCs w:val="28"/>
         </w:rPr>
+        <w:t>None</w:t>
+      </w:r>
+    </w:p>
+    <w:p>
+      <w:pPr>
+        <w:pStyle w:val="ListParagraph"/>
+        <w:spacing w:line="240" w:lineRule="auto"/>
+        <w:ind w:left="1140"/>
+        <w:rPr>
+          <w:b/>
+          <w:i/>
+          <w:sz w:val="28"/>
+          <w:szCs w:val="28"/>
+        </w:rPr>
+      </w:pPr>
+      <w:r>
+        <w:rPr>
+          <w:b/>
+          <w:i/>
+          <w:sz w:val="28"/>
+          <w:szCs w:val="28"/>
+        </w:rPr>
+        <w:t>Method</w:t>
+      </w:r>
+    </w:p>
+    <w:p>
+      <w:pPr>
+        <w:pStyle w:val="ListParagraph"/>
+        <w:spacing w:line="240" w:lineRule="auto"/>
+        <w:ind w:left="1140"/>
+        <w:rPr>
+          <w:sz w:val="28"/>
+          <w:szCs w:val="28"/>
+        </w:rPr>
+      </w:pPr>
+      <w:r>
+        <w:rPr>
+          <w:b/>
+          <w:i/>
+          <w:sz w:val="28"/>
+          <w:szCs w:val="28"/>
+        </w:rPr>
+        <w:tab/>
+      </w:r>
+      <w:r>
+        <w:rPr>
+          <w:sz w:val="28"/>
+          <w:szCs w:val="28"/>
+        </w:rPr>
+        <w:t>None</w:t>
+      </w:r>
+    </w:p>
+    <w:p>
+      <w:pPr>
+        <w:pStyle w:val="ListParagraph"/>
+        <w:spacing w:line="240" w:lineRule="auto"/>
+        <w:ind w:left="1140"/>
+        <w:rPr>
+          <w:b/>
+          <w:i/>
+          <w:sz w:val="28"/>
+          <w:szCs w:val="28"/>
+        </w:rPr>
+      </w:pPr>
+      <w:r>
+        <w:rPr>
+          <w:b/>
+          <w:i/>
+          <w:sz w:val="28"/>
+          <w:szCs w:val="28"/>
+        </w:rPr>
+        <w:t>State</w:t>
+      </w:r>
+    </w:p>
+    <w:p>
+      <w:pPr>
+        <w:pStyle w:val="ListParagraph"/>
+        <w:spacing w:line="240" w:lineRule="auto"/>
+        <w:ind w:left="1140"/>
+        <w:rPr>
+          <w:sz w:val="28"/>
+          <w:szCs w:val="28"/>
+        </w:rPr>
+      </w:pPr>
+      <w:r>
+        <w:rPr>
+          <w:b/>
+          <w:i/>
+          <w:sz w:val="28"/>
+          <w:szCs w:val="28"/>
+        </w:rPr>
         <w:lastRenderedPageBreak/>
+        <w:tab/>
+      </w:r>
+      <w:r>
+        <w:rPr>
+          <w:sz w:val="28"/>
+          <w:szCs w:val="28"/>
+        </w:rPr>
         <w:t>None</w:t>
       </w:r>
     </w:p>
@@ -14976,119 +15221,21 @@
       <w:pPr>
         <w:pStyle w:val="ListParagraph"/>
         <w:spacing w:line="240" w:lineRule="auto"/>
-        <w:ind w:left="1140"/>
-        <w:rPr>
-          <w:b/>
-          <w:i/>
-          <w:sz w:val="28"/>
-          <w:szCs w:val="28"/>
-        </w:rPr>
-      </w:pPr>
-      <w:r>
-        <w:rPr>
-          <w:b/>
-          <w:i/>
-          <w:sz w:val="28"/>
-          <w:szCs w:val="28"/>
-        </w:rPr>
-        <w:t>Method</w:t>
-      </w:r>
-    </w:p>
-    <w:p>
-      <w:pPr>
-        <w:pStyle w:val="ListParagraph"/>
-        <w:spacing w:line="240" w:lineRule="auto"/>
-        <w:ind w:left="1140"/>
-        <w:rPr>
-          <w:sz w:val="28"/>
-          <w:szCs w:val="28"/>
-        </w:rPr>
-      </w:pPr>
-      <w:r>
-        <w:rPr>
-          <w:b/>
-          <w:i/>
-          <w:sz w:val="28"/>
-          <w:szCs w:val="28"/>
-        </w:rPr>
-        <w:tab/>
-      </w:r>
-      <w:r>
-        <w:rPr>
-          <w:sz w:val="28"/>
-          <w:szCs w:val="28"/>
-        </w:rPr>
-        <w:t>None</w:t>
-      </w:r>
-    </w:p>
-    <w:p>
-      <w:pPr>
-        <w:pStyle w:val="ListParagraph"/>
-        <w:spacing w:line="240" w:lineRule="auto"/>
-        <w:ind w:left="1140"/>
-        <w:rPr>
-          <w:b/>
-          <w:i/>
-          <w:sz w:val="28"/>
-          <w:szCs w:val="28"/>
-        </w:rPr>
-      </w:pPr>
-      <w:r>
-        <w:rPr>
-          <w:b/>
-          <w:i/>
-          <w:sz w:val="28"/>
-          <w:szCs w:val="28"/>
-        </w:rPr>
-        <w:t>State</w:t>
-      </w:r>
-    </w:p>
-    <w:p>
-      <w:pPr>
-        <w:pStyle w:val="ListParagraph"/>
-        <w:spacing w:line="240" w:lineRule="auto"/>
-        <w:ind w:left="1140"/>
-        <w:rPr>
-          <w:sz w:val="28"/>
-          <w:szCs w:val="28"/>
-        </w:rPr>
-      </w:pPr>
-      <w:r>
-        <w:rPr>
-          <w:b/>
-          <w:i/>
-          <w:sz w:val="28"/>
-          <w:szCs w:val="28"/>
-        </w:rPr>
-        <w:tab/>
-      </w:r>
-      <w:r>
-        <w:rPr>
-          <w:sz w:val="28"/>
-          <w:szCs w:val="28"/>
-        </w:rPr>
-        <w:t>None</w:t>
-      </w:r>
-    </w:p>
-    <w:p>
-      <w:pPr>
-        <w:pStyle w:val="ListParagraph"/>
-        <w:spacing w:line="240" w:lineRule="auto"/>
-        <w:rPr>
-          <w:b/>
-          <w:i/>
-          <w:sz w:val="28"/>
-          <w:szCs w:val="28"/>
-        </w:rPr>
-      </w:pPr>
-      <w:r>
-        <w:rPr>
-          <w:b/>
-          <w:i/>
-          <w:sz w:val="28"/>
-          <w:szCs w:val="28"/>
-        </w:rPr>
-        <w:t>2.</w:t>
+        <w:rPr>
+          <w:b/>
+          <w:i/>
+          <w:sz w:val="28"/>
+          <w:szCs w:val="28"/>
+        </w:rPr>
+      </w:pPr>
+      <w:r>
+        <w:rPr>
+          <w:b/>
+          <w:i/>
+          <w:sz w:val="28"/>
+          <w:szCs w:val="28"/>
+        </w:rPr>
+        <w:t>3.</w:t>
       </w:r>
       <w:r>
         <w:rPr>
@@ -15147,7 +15294,7 @@
                     </pic:cNvPicPr>
                   </pic:nvPicPr>
                   <pic:blipFill>
-                    <a:blip r:embed="rId23">
+                    <a:blip r:embed="rId25">
                       <a:extLst>
                         <a:ext uri="{28A0092B-C50C-407E-A947-70E740481C1C}">
                           <a14:useLocalDpi xmlns:a14="http://schemas.microsoft.com/office/drawing/2010/main" val="0"/>
@@ -15685,7 +15832,7 @@
           <w:sz w:val="28"/>
           <w:szCs w:val="28"/>
         </w:rPr>
-        <w:t>2.</w:t>
+        <w:t>3.</w:t>
       </w:r>
       <w:r>
         <w:rPr>
@@ -15734,7 +15881,7 @@
                     </pic:cNvPicPr>
                   </pic:nvPicPr>
                   <pic:blipFill>
-                    <a:blip r:embed="rId24">
+                    <a:blip r:embed="rId26">
                       <a:extLst>
                         <a:ext uri="{28A0092B-C50C-407E-A947-70E740481C1C}">
                           <a14:useLocalDpi xmlns:a14="http://schemas.microsoft.com/office/drawing/2010/main" val="0"/>
@@ -18597,7 +18744,7 @@
           <w:sz w:val="28"/>
           <w:szCs w:val="28"/>
         </w:rPr>
-        <w:t>2.</w:t>
+        <w:t>3.</w:t>
       </w:r>
       <w:r>
         <w:rPr>
@@ -18665,7 +18812,7 @@
                     </pic:cNvPicPr>
                   </pic:nvPicPr>
                   <pic:blipFill>
-                    <a:blip r:embed="rId25">
+                    <a:blip r:embed="rId27">
                       <a:extLst>
                         <a:ext uri="{28A0092B-C50C-407E-A947-70E740481C1C}">
                           <a14:useLocalDpi xmlns:a14="http://schemas.microsoft.com/office/drawing/2010/main" val="0"/>
@@ -19191,7 +19338,7 @@
       </w:pPr>
     </w:p>
     <w:sectPr>
-      <w:headerReference w:type="default" r:id="rId26"/>
+      <w:headerReference w:type="default" r:id="rId28"/>
       <w:pgSz w:w="12240" w:h="15840"/>
       <w:pgMar w:top="1440" w:right="1440" w:bottom="1440" w:left="1440" w:header="720" w:footer="720" w:gutter="0"/>
       <w:cols w:space="720"/>
@@ -20364,7 +20511,7 @@
 </file>
 
 <file path=customXml/itemProps1.xml><?xml version="1.0" encoding="utf-8"?>
-<ds:datastoreItem xmlns:ds="http://schemas.openxmlformats.org/officeDocument/2006/customXml" ds:itemID="{C9C507E4-F190-4B9E-8B5D-BEE3D0ABFD9A}">
+<ds:datastoreItem xmlns:ds="http://schemas.openxmlformats.org/officeDocument/2006/customXml" ds:itemID="{15BBD41E-62C3-42D6-BE3E-0327743FDEFB}">
   <ds:schemaRefs>
     <ds:schemaRef ds:uri="http://schemas.openxmlformats.org/officeDocument/2006/bibliography"/>
   </ds:schemaRefs>

</xml_diff>